<commit_message>
Fix docx version of report
</commit_message>
<xml_diff>
--- a/public/doc/Problems-Court-Filing-CMS-Perspectives-from-Advocates-and-Vendors.docx
+++ b/public/doc/Problems-Court-Filing-CMS-Perspectives-from-Advocates-and-Vendors.docx
@@ -1782,7 +1782,7 @@
           <w:bdr w:val="none" w:sz="0" w:space="0" w:color="auto" w:frame="1"/>
         </w:rPr>
         <w:drawing>
-          <wp:inline distT="0" distB="0" distL="0" distR="0" wp14:anchorId="62CCC75B" wp14:editId="35023749">
+          <wp:inline distT="0" distB="0" distL="0" distR="0" wp14:anchorId="62CCC75B" wp14:editId="72A50544">
             <wp:extent cx="5468009" cy="1434662"/>
             <wp:effectExtent l="0" t="0" r="0" b="635"/>
             <wp:docPr id="1877726253" name="Picture 6" descr="A diagram of a service&#10;&#10;Description automatically generated"/>
@@ -3318,16 +3318,16 @@
       <mc:AlternateContent>
         <mc:Choice Requires="wps">
           <w:drawing>
-            <wp:anchor distT="0" distB="0" distL="114300" distR="114300" simplePos="0" relativeHeight="251664384" behindDoc="0" locked="0" layoutInCell="1" allowOverlap="1" wp14:anchorId="240878DB" wp14:editId="25BA87D7">
+            <wp:anchor distT="0" distB="0" distL="114300" distR="114300" simplePos="0" relativeHeight="251664384" behindDoc="0" locked="0" layoutInCell="1" allowOverlap="1" wp14:anchorId="240878DB" wp14:editId="7F13DF7E">
               <wp:simplePos x="0" y="0"/>
               <wp:positionH relativeFrom="column">
-                <wp:posOffset>-78849</wp:posOffset>
+                <wp:posOffset>-78981</wp:posOffset>
               </wp:positionH>
               <wp:positionV relativeFrom="paragraph">
-                <wp:posOffset>-128905</wp:posOffset>
+                <wp:posOffset>-128270</wp:posOffset>
               </wp:positionV>
-              <wp:extent cx="5783448" cy="481330"/>
-              <wp:effectExtent l="0" t="0" r="0" b="1270"/>
+              <wp:extent cx="5152325" cy="481330"/>
+              <wp:effectExtent l="0" t="0" r="4445" b="1270"/>
               <wp:wrapNone/>
               <wp:docPr id="562321225" name="Text Box 1"/>
               <wp:cNvGraphicFramePr/>
@@ -3338,7 +3338,7 @@
                     <wps:spPr>
                       <a:xfrm>
                         <a:off x="0" y="0"/>
-                        <a:ext cx="5783448" cy="481330"/>
+                        <a:ext cx="5152325" cy="481330"/>
                       </a:xfrm>
                       <a:prstGeom prst="rect">
                         <a:avLst/>
@@ -3361,19 +3361,34 @@
                               <w:rFonts w:ascii="Century Schoolbook" w:hAnsi="Century Schoolbook"/>
                             </w:rPr>
                           </w:pPr>
+                          <w:proofErr w:type="spellStart"/>
                           <w:r>
                             <w:rPr>
                               <w:rFonts w:ascii="Century Schoolbook" w:hAnsi="Century Schoolbook"/>
                             </w:rPr>
-                            <w:t>contact@free.law</w:t>
+                            <w:t>info</w:t>
                           </w:r>
                           <w:r>
                             <w:rPr>
                               <w:rFonts w:ascii="Century Schoolbook" w:hAnsi="Century Schoolbook"/>
                             </w:rPr>
+                            <w:t>@free.law</w:t>
+                          </w:r>
+                          <w:proofErr w:type="spellEnd"/>
+                          <w:r>
+                            <w:rPr>
+                              <w:rFonts w:ascii="Century Schoolbook" w:hAnsi="Century Schoolbook"/>
+                            </w:rPr>
                             <w:tab/>
+                          </w:r>
+                          <w:proofErr w:type="spellStart"/>
+                          <w:r>
+                            <w:rPr>
+                              <w:rFonts w:ascii="Century Schoolbook" w:hAnsi="Century Schoolbook"/>
+                            </w:rPr>
                             <w:t>free.law</w:t>
                           </w:r>
+                          <w:proofErr w:type="spellEnd"/>
                         </w:p>
                       </w:txbxContent>
                     </wps:txbx>
@@ -3398,7 +3413,7 @@
               <v:stroke joinstyle="miter"/>
               <v:path gradientshapeok="t" o:connecttype="rect"/>
             </v:shapetype>
-            <v:shape id="Text Box 1" o:spid="_x0000_s1026" type="#_x0000_t202" style="position:absolute;margin-left:-6.2pt;margin-top:-10.15pt;width:455.4pt;height:37.9pt;z-index:251664384;visibility:visible;mso-wrap-style:square;mso-width-percent:0;mso-wrap-distance-left:9pt;mso-wrap-distance-top:0;mso-wrap-distance-right:9pt;mso-wrap-distance-bottom:0;mso-position-horizontal:absolute;mso-position-horizontal-relative:text;mso-position-vertical:absolute;mso-position-vertical-relative:text;mso-width-percent:0;mso-width-relative:margin;v-text-anchor:top" o:gfxdata="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" fillcolor="white [3201]" stroked="f" strokeweight=".5pt">
+            <v:shape id="Text Box 1" o:spid="_x0000_s1026" type="#_x0000_t202" style="position:absolute;margin-left:-6.2pt;margin-top:-10.1pt;width:405.7pt;height:37.9pt;z-index:251664384;visibility:visible;mso-wrap-style:square;mso-width-percent:0;mso-wrap-distance-left:9pt;mso-wrap-distance-top:0;mso-wrap-distance-right:9pt;mso-wrap-distance-bottom:0;mso-position-horizontal:absolute;mso-position-horizontal-relative:text;mso-position-vertical:absolute;mso-position-vertical-relative:text;mso-width-percent:0;mso-width-relative:margin;v-text-anchor:top" o:gfxdata="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" fillcolor="white [3201]" stroked="f" strokeweight=".5pt">
               <v:textbox>
                 <w:txbxContent>
                   <w:p>
@@ -3410,19 +3425,34 @@
                         <w:rFonts w:ascii="Century Schoolbook" w:hAnsi="Century Schoolbook"/>
                       </w:rPr>
                     </w:pPr>
+                    <w:proofErr w:type="spellStart"/>
                     <w:r>
                       <w:rPr>
                         <w:rFonts w:ascii="Century Schoolbook" w:hAnsi="Century Schoolbook"/>
                       </w:rPr>
-                      <w:t>contact@free.law</w:t>
+                      <w:t>info</w:t>
                     </w:r>
                     <w:r>
                       <w:rPr>
                         <w:rFonts w:ascii="Century Schoolbook" w:hAnsi="Century Schoolbook"/>
                       </w:rPr>
+                      <w:t>@free.law</w:t>
+                    </w:r>
+                    <w:proofErr w:type="spellEnd"/>
+                    <w:r>
+                      <w:rPr>
+                        <w:rFonts w:ascii="Century Schoolbook" w:hAnsi="Century Schoolbook"/>
+                      </w:rPr>
                       <w:tab/>
+                    </w:r>
+                    <w:proofErr w:type="spellStart"/>
+                    <w:r>
+                      <w:rPr>
+                        <w:rFonts w:ascii="Century Schoolbook" w:hAnsi="Century Schoolbook"/>
+                      </w:rPr>
                       <w:t>free.law</w:t>
                     </w:r>
+                    <w:proofErr w:type="spellEnd"/>
                   </w:p>
                 </w:txbxContent>
               </v:textbox>
@@ -3606,18 +3636,18 @@
         <w:noProof/>
       </w:rPr>
       <w:drawing>
-        <wp:anchor distT="0" distB="0" distL="0" distR="0" simplePos="0" relativeHeight="251659264" behindDoc="0" locked="0" layoutInCell="0" allowOverlap="1" wp14:anchorId="0FDC1739" wp14:editId="0973A480">
+        <wp:anchor distT="0" distB="0" distL="114300" distR="114300" simplePos="0" relativeHeight="251667456" behindDoc="0" locked="0" layoutInCell="1" allowOverlap="1" wp14:anchorId="3C7C0332" wp14:editId="5AB89C57">
           <wp:simplePos x="0" y="0"/>
-          <wp:positionH relativeFrom="column">
-            <wp:posOffset>-399415</wp:posOffset>
+          <wp:positionH relativeFrom="page">
+            <wp:posOffset>539750</wp:posOffset>
           </wp:positionH>
-          <wp:positionV relativeFrom="paragraph">
-            <wp:posOffset>-6350</wp:posOffset>
+          <wp:positionV relativeFrom="page">
+            <wp:posOffset>1056005</wp:posOffset>
           </wp:positionV>
-          <wp:extent cx="3921760" cy="1586230"/>
-          <wp:effectExtent l="0" t="0" r="0" b="0"/>
-          <wp:wrapSquare wrapText="largest"/>
-          <wp:docPr id="1" name="Image1"/>
+          <wp:extent cx="6556248" cy="1179576"/>
+          <wp:effectExtent l="0" t="0" r="0" b="1905"/>
+          <wp:wrapTopAndBottom/>
+          <wp:docPr id="738885533" name="Picture 1" descr="A black background with text&#10;&#10;Description automatically generated"/>
           <wp:cNvGraphicFramePr>
             <a:graphicFrameLocks xmlns:a="http://schemas.openxmlformats.org/drawingml/2006/main" noChangeAspect="1"/>
           </wp:cNvGraphicFramePr>
@@ -3625,21 +3655,25 @@
             <a:graphicData uri="http://schemas.openxmlformats.org/drawingml/2006/picture">
               <pic:pic xmlns:pic="http://schemas.openxmlformats.org/drawingml/2006/picture">
                 <pic:nvPicPr>
-                  <pic:cNvPr id="1" name="Image1"/>
-                  <pic:cNvPicPr>
-                    <a:picLocks noChangeAspect="1" noChangeArrowheads="1"/>
-                  </pic:cNvPicPr>
+                  <pic:cNvPr id="738885533" name="Picture 1" descr="A black background with text&#10;&#10;Description automatically generated"/>
+                  <pic:cNvPicPr/>
                 </pic:nvPicPr>
                 <pic:blipFill>
-                  <a:blip r:embed="rId1"/>
+                  <a:blip r:embed="rId1">
+                    <a:extLst>
+                      <a:ext uri="{28A0092B-C50C-407E-A947-70E740481C1C}">
+                        <a14:useLocalDpi xmlns:a14="http://schemas.microsoft.com/office/drawing/2010/main" val="0"/>
+                      </a:ext>
+                    </a:extLst>
+                  </a:blip>
                   <a:stretch>
                     <a:fillRect/>
                   </a:stretch>
                 </pic:blipFill>
-                <pic:spPr bwMode="auto">
+                <pic:spPr>
                   <a:xfrm>
                     <a:off x="0" y="0"/>
-                    <a:ext cx="3921760" cy="1586230"/>
+                    <a:ext cx="6556248" cy="1179576"/>
                   </a:xfrm>
                   <a:prstGeom prst="rect">
                     <a:avLst/>
@@ -3648,6 +3682,12 @@
               </pic:pic>
             </a:graphicData>
           </a:graphic>
+          <wp14:sizeRelH relativeFrom="margin">
+            <wp14:pctWidth>0</wp14:pctWidth>
+          </wp14:sizeRelH>
+          <wp14:sizeRelV relativeFrom="margin">
+            <wp14:pctHeight>0</wp14:pctHeight>
+          </wp14:sizeRelV>
         </wp:anchor>
       </w:drawing>
     </w:r>
@@ -3973,7 +4013,7 @@
         <w:rFonts w:ascii="Century Schoolbook" w:hAnsi="Century Schoolbook"/>
         <w:noProof/>
       </w:rPr>
-      <w:t>4/26/2024</w:t>
+      <w:t>4/30/2024</w:t>
     </w:r>
     <w:r>
       <w:rPr>

</xml_diff>